<commit_message>
Finished OOP 10. SR 1
</commit_message>
<xml_diff>
--- a/web/labs/7ЛБ Дзундза.docx
+++ b/web/labs/7ЛБ Дзундза.docx
@@ -1603,7 +1603,6 @@
           <w:rFonts w:ascii="Courier New" w:hAnsi="Courier New"/>
           <w:sz w:val="20"/>
           <w:szCs w:val="20"/>
-          <w:lang w:val="en-US"/>
         </w:rPr>
       </w:pPr>
       <w:r>
@@ -1611,29 +1610,25 @@
           <w:rFonts w:ascii="Courier New" w:hAnsi="Courier New"/>
           <w:sz w:val="20"/>
           <w:szCs w:val="20"/>
-          <w:lang w:val="en-US"/>
-        </w:rPr>
-        <w:t>&lt;html&gt;</w:t>
-      </w:r>
-    </w:p>
-    <w:p>
-      <w:pPr>
-        <w:contextualSpacing/>
+        </w:rPr>
+        <w:t>&lt;</w:t>
+      </w:r>
+      <w:r>
         <w:rPr>
           <w:rFonts w:ascii="Courier New" w:hAnsi="Courier New"/>
           <w:sz w:val="20"/>
           <w:szCs w:val="20"/>
           <w:lang w:val="en-US"/>
         </w:rPr>
-      </w:pPr>
+        <w:t>html</w:t>
+      </w:r>
       <w:r>
         <w:rPr>
           <w:rFonts w:ascii="Courier New" w:hAnsi="Courier New"/>
           <w:sz w:val="20"/>
           <w:szCs w:val="20"/>
-          <w:lang w:val="en-US"/>
-        </w:rPr>
-        <w:t>&lt;head&gt;</w:t>
+        </w:rPr>
+        <w:t>&gt;</w:t>
       </w:r>
     </w:p>
     <w:p>
@@ -1653,7 +1648,7 @@
           <w:szCs w:val="20"/>
           <w:lang w:val="en-US"/>
         </w:rPr>
-        <w:t xml:space="preserve">    &lt;title&gt; lab &lt;/title&gt;</w:t>
+        <w:t>&lt;head&gt;</w:t>
       </w:r>
     </w:p>
     <w:p>
@@ -1673,7 +1668,7 @@
           <w:szCs w:val="20"/>
           <w:lang w:val="en-US"/>
         </w:rPr>
-        <w:t xml:space="preserve">    &lt;meta charset='utf-8'&gt;</w:t>
+        <w:t xml:space="preserve">    &lt;title&gt; lab &lt;/title&gt;</w:t>
       </w:r>
     </w:p>
     <w:p>
@@ -1693,19 +1688,19 @@
           <w:szCs w:val="20"/>
           <w:lang w:val="en-US"/>
         </w:rPr>
-        <w:t xml:space="preserve">    &lt;link </w:t>
-      </w:r>
-      <w:proofErr w:type="spellStart"/>
-      <w:r>
+        <w:t xml:space="preserve">    &lt;meta charset='utf-8'&gt;</w:t>
+      </w:r>
+    </w:p>
+    <w:p>
+      <w:pPr>
+        <w:contextualSpacing/>
         <w:rPr>
           <w:rFonts w:ascii="Courier New" w:hAnsi="Courier New"/>
           <w:sz w:val="20"/>
           <w:szCs w:val="20"/>
           <w:lang w:val="en-US"/>
         </w:rPr>
-        <w:t>rel</w:t>
-      </w:r>
-      <w:proofErr w:type="spellEnd"/>
+      </w:pPr>
       <w:r>
         <w:rPr>
           <w:rFonts w:ascii="Courier New" w:hAnsi="Courier New"/>
@@ -1713,7 +1708,7 @@
           <w:szCs w:val="20"/>
           <w:lang w:val="en-US"/>
         </w:rPr>
-        <w:t xml:space="preserve">="stylesheet" </w:t>
+        <w:t xml:space="preserve">    &lt;link </w:t>
       </w:r>
       <w:proofErr w:type="spellStart"/>
       <w:r>
@@ -1723,7 +1718,7 @@
           <w:szCs w:val="20"/>
           <w:lang w:val="en-US"/>
         </w:rPr>
-        <w:t>href</w:t>
+        <w:t>rel</w:t>
       </w:r>
       <w:proofErr w:type="spellEnd"/>
       <w:r>
@@ -1733,7 +1728,7 @@
           <w:szCs w:val="20"/>
           <w:lang w:val="en-US"/>
         </w:rPr>
-        <w:t>="</w:t>
+        <w:t xml:space="preserve">="stylesheet" </w:t>
       </w:r>
       <w:proofErr w:type="spellStart"/>
       <w:r>
@@ -1743,7 +1738,7 @@
           <w:szCs w:val="20"/>
           <w:lang w:val="en-US"/>
         </w:rPr>
-        <w:t>css</w:t>
+        <w:t>href</w:t>
       </w:r>
       <w:proofErr w:type="spellEnd"/>
       <w:r>
@@ -1753,19 +1748,19 @@
           <w:szCs w:val="20"/>
           <w:lang w:val="en-US"/>
         </w:rPr>
-        <w:t>/style.css"&gt;</w:t>
-      </w:r>
-    </w:p>
-    <w:p>
-      <w:pPr>
-        <w:contextualSpacing/>
+        <w:t>="</w:t>
+      </w:r>
+      <w:proofErr w:type="spellStart"/>
+      <w:r>
         <w:rPr>
           <w:rFonts w:ascii="Courier New" w:hAnsi="Courier New"/>
           <w:sz w:val="20"/>
           <w:szCs w:val="20"/>
           <w:lang w:val="en-US"/>
         </w:rPr>
-      </w:pPr>
+        <w:t>css</w:t>
+      </w:r>
+      <w:proofErr w:type="spellEnd"/>
       <w:r>
         <w:rPr>
           <w:rFonts w:ascii="Courier New" w:hAnsi="Courier New"/>
@@ -1773,19 +1768,19 @@
           <w:szCs w:val="20"/>
           <w:lang w:val="en-US"/>
         </w:rPr>
-        <w:t xml:space="preserve">    &lt;script </w:t>
-      </w:r>
-      <w:proofErr w:type="spellStart"/>
-      <w:r>
+        <w:t>/style.css"&gt;</w:t>
+      </w:r>
+    </w:p>
+    <w:p>
+      <w:pPr>
+        <w:contextualSpacing/>
         <w:rPr>
           <w:rFonts w:ascii="Courier New" w:hAnsi="Courier New"/>
           <w:sz w:val="20"/>
           <w:szCs w:val="20"/>
           <w:lang w:val="en-US"/>
         </w:rPr>
-        <w:t>src</w:t>
-      </w:r>
-      <w:proofErr w:type="spellEnd"/>
+      </w:pPr>
       <w:r>
         <w:rPr>
           <w:rFonts w:ascii="Courier New" w:hAnsi="Courier New"/>
@@ -1793,7 +1788,7 @@
           <w:szCs w:val="20"/>
           <w:lang w:val="en-US"/>
         </w:rPr>
-        <w:t>="</w:t>
+        <w:t xml:space="preserve">    &lt;script </w:t>
       </w:r>
       <w:proofErr w:type="spellStart"/>
       <w:r>
@@ -1803,7 +1798,7 @@
           <w:szCs w:val="20"/>
           <w:lang w:val="en-US"/>
         </w:rPr>
-        <w:t>js</w:t>
+        <w:t>src</w:t>
       </w:r>
       <w:proofErr w:type="spellEnd"/>
       <w:r>
@@ -1813,19 +1808,19 @@
           <w:szCs w:val="20"/>
           <w:lang w:val="en-US"/>
         </w:rPr>
-        <w:t>/script.js" defer&gt;&lt;/script&gt;</w:t>
-      </w:r>
-    </w:p>
-    <w:p>
-      <w:pPr>
-        <w:contextualSpacing/>
+        <w:t>="</w:t>
+      </w:r>
+      <w:proofErr w:type="spellStart"/>
+      <w:r>
         <w:rPr>
           <w:rFonts w:ascii="Courier New" w:hAnsi="Courier New"/>
           <w:sz w:val="20"/>
           <w:szCs w:val="20"/>
           <w:lang w:val="en-US"/>
         </w:rPr>
-      </w:pPr>
+        <w:t>js</w:t>
+      </w:r>
+      <w:proofErr w:type="spellEnd"/>
       <w:r>
         <w:rPr>
           <w:rFonts w:ascii="Courier New" w:hAnsi="Courier New"/>
@@ -1833,7 +1828,7 @@
           <w:szCs w:val="20"/>
           <w:lang w:val="en-US"/>
         </w:rPr>
-        <w:t>&lt;/head&gt;</w:t>
+        <w:t>/script.js" defer&gt;&lt;/script&gt;</w:t>
       </w:r>
     </w:p>
     <w:p>
@@ -1853,7 +1848,7 @@
           <w:szCs w:val="20"/>
           <w:lang w:val="en-US"/>
         </w:rPr>
-        <w:t>&lt;body&gt;</w:t>
+        <w:t>&lt;/head&gt;</w:t>
       </w:r>
     </w:p>
     <w:p>
@@ -1866,26 +1861,26 @@
           <w:lang w:val="en-US"/>
         </w:rPr>
       </w:pPr>
-    </w:p>
-    <w:p>
-      <w:pPr>
-        <w:contextualSpacing/>
+      <w:r>
         <w:rPr>
           <w:rFonts w:ascii="Courier New" w:hAnsi="Courier New"/>
           <w:sz w:val="20"/>
           <w:szCs w:val="20"/>
           <w:lang w:val="en-US"/>
         </w:rPr>
-      </w:pPr>
-      <w:r>
+        <w:t>&lt;body&gt;</w:t>
+      </w:r>
+    </w:p>
+    <w:p>
+      <w:pPr>
+        <w:contextualSpacing/>
         <w:rPr>
           <w:rFonts w:ascii="Courier New" w:hAnsi="Courier New"/>
           <w:sz w:val="20"/>
           <w:szCs w:val="20"/>
           <w:lang w:val="en-US"/>
         </w:rPr>
-        <w:t>&lt;/body&gt;</w:t>
-      </w:r>
+      </w:pPr>
     </w:p>
     <w:p>
       <w:pPr>
@@ -1904,6 +1899,26 @@
           <w:szCs w:val="20"/>
           <w:lang w:val="en-US"/>
         </w:rPr>
+        <w:t>&lt;/body&gt;</w:t>
+      </w:r>
+    </w:p>
+    <w:p>
+      <w:pPr>
+        <w:contextualSpacing/>
+        <w:rPr>
+          <w:rFonts w:ascii="Courier New" w:hAnsi="Courier New"/>
+          <w:sz w:val="20"/>
+          <w:szCs w:val="20"/>
+          <w:lang w:val="en-US"/>
+        </w:rPr>
+      </w:pPr>
+      <w:r>
+        <w:rPr>
+          <w:rFonts w:ascii="Courier New" w:hAnsi="Courier New"/>
+          <w:sz w:val="20"/>
+          <w:szCs w:val="20"/>
+          <w:lang w:val="en-US"/>
+        </w:rPr>
         <w:t>&lt;/html&gt;</w:t>
       </w:r>
     </w:p>
@@ -2030,6 +2045,46 @@
           <w:szCs w:val="22"/>
           <w:lang w:val="en-US"/>
         </w:rPr>
+        <w:t xml:space="preserve">    margin: 0;</w:t>
+      </w:r>
+    </w:p>
+    <w:p>
+      <w:pPr>
+        <w:jc w:val="both"/>
+        <w:rPr>
+          <w:rFonts w:ascii="Courier New" w:hAnsi="Courier New"/>
+          <w:sz w:val="22"/>
+          <w:szCs w:val="22"/>
+          <w:lang w:val="en-US"/>
+        </w:rPr>
+      </w:pPr>
+      <w:r>
+        <w:rPr>
+          <w:rFonts w:ascii="Courier New" w:hAnsi="Courier New"/>
+          <w:sz w:val="22"/>
+          <w:szCs w:val="22"/>
+          <w:lang w:val="en-US"/>
+        </w:rPr>
+        <w:t xml:space="preserve">    padding: 0;</w:t>
+      </w:r>
+    </w:p>
+    <w:p>
+      <w:pPr>
+        <w:jc w:val="both"/>
+        <w:rPr>
+          <w:rFonts w:ascii="Courier New" w:hAnsi="Courier New"/>
+          <w:sz w:val="22"/>
+          <w:szCs w:val="22"/>
+          <w:lang w:val="en-US"/>
+        </w:rPr>
+      </w:pPr>
+      <w:r>
+        <w:rPr>
+          <w:rFonts w:ascii="Courier New" w:hAnsi="Courier New"/>
+          <w:sz w:val="22"/>
+          <w:szCs w:val="22"/>
+          <w:lang w:val="en-US"/>
+        </w:rPr>
         <w:t>}</w:t>
       </w:r>
     </w:p>
@@ -2123,27 +2178,67 @@
           <w:szCs w:val="22"/>
           <w:lang w:val="en-US"/>
         </w:rPr>
-        <w:t xml:space="preserve">    width:33%;</w:t>
-      </w:r>
-    </w:p>
-    <w:p>
-      <w:pPr>
-        <w:jc w:val="both"/>
-        <w:rPr>
-          <w:rFonts w:ascii="Courier New" w:hAnsi="Courier New"/>
-          <w:sz w:val="22"/>
-          <w:szCs w:val="22"/>
-          <w:lang w:val="en-US"/>
-        </w:rPr>
-      </w:pPr>
-      <w:r>
-        <w:rPr>
-          <w:rFonts w:ascii="Courier New" w:hAnsi="Courier New"/>
-          <w:sz w:val="22"/>
-          <w:szCs w:val="22"/>
-          <w:lang w:val="en-US"/>
-        </w:rPr>
-        <w:t xml:space="preserve">    padding-bottom:33%;</w:t>
+        <w:t xml:space="preserve">    width:28%;</w:t>
+      </w:r>
+    </w:p>
+    <w:p>
+      <w:pPr>
+        <w:jc w:val="both"/>
+        <w:rPr>
+          <w:rFonts w:ascii="Courier New" w:hAnsi="Courier New"/>
+          <w:sz w:val="22"/>
+          <w:szCs w:val="22"/>
+          <w:lang w:val="en-US"/>
+        </w:rPr>
+      </w:pPr>
+      <w:r>
+        <w:rPr>
+          <w:rFonts w:ascii="Courier New" w:hAnsi="Courier New"/>
+          <w:sz w:val="22"/>
+          <w:szCs w:val="22"/>
+          <w:lang w:val="en-US"/>
+        </w:rPr>
+        <w:t xml:space="preserve">    padding-bottom:28%;</w:t>
+      </w:r>
+    </w:p>
+    <w:p>
+      <w:pPr>
+        <w:jc w:val="both"/>
+        <w:rPr>
+          <w:rFonts w:ascii="Courier New" w:hAnsi="Courier New"/>
+          <w:sz w:val="22"/>
+          <w:szCs w:val="22"/>
+          <w:lang w:val="en-US"/>
+        </w:rPr>
+      </w:pPr>
+      <w:r>
+        <w:rPr>
+          <w:rFonts w:ascii="Courier New" w:hAnsi="Courier New"/>
+          <w:sz w:val="22"/>
+          <w:szCs w:val="22"/>
+          <w:lang w:val="en-US"/>
+        </w:rPr>
+        <w:t xml:space="preserve">    box-shadow: 0px </w:t>
+      </w:r>
+      <w:proofErr w:type="spellStart"/>
+      <w:r>
+        <w:rPr>
+          <w:rFonts w:ascii="Courier New" w:hAnsi="Courier New"/>
+          <w:sz w:val="22"/>
+          <w:szCs w:val="22"/>
+          <w:lang w:val="en-US"/>
+        </w:rPr>
+        <w:t>0px</w:t>
+      </w:r>
+      <w:proofErr w:type="spellEnd"/>
+      <w:r>
+        <w:rPr>
+          <w:rFonts w:ascii="Courier New" w:hAnsi="Courier New"/>
+          <w:sz w:val="22"/>
+          <w:szCs w:val="22"/>
+          <w:lang w:val="en-US"/>
+        </w:rPr>
+        <w:t xml:space="preserve"> 2vw 6vw black;</w:t>
       </w:r>
     </w:p>
     <w:p>
@@ -2296,7 +2391,78 @@
           <w:szCs w:val="22"/>
           <w:lang w:val="en-US"/>
         </w:rPr>
-        <w:t xml:space="preserve">    margin:0 auto;</w:t>
+        <w:t xml:space="preserve">    margin: auto;</w:t>
+      </w:r>
+    </w:p>
+    <w:p>
+      <w:pPr>
+        <w:jc w:val="both"/>
+        <w:rPr>
+          <w:rFonts w:ascii="Courier New" w:hAnsi="Courier New"/>
+          <w:sz w:val="22"/>
+          <w:szCs w:val="22"/>
+          <w:lang w:val="en-US"/>
+        </w:rPr>
+      </w:pPr>
+      <w:r>
+        <w:rPr>
+          <w:rFonts w:ascii="Courier New" w:hAnsi="Courier New"/>
+          <w:sz w:val="22"/>
+          <w:szCs w:val="22"/>
+          <w:lang w:val="en-US"/>
+        </w:rPr>
+        <w:t xml:space="preserve">    top: 50%;</w:t>
+      </w:r>
+    </w:p>
+    <w:p>
+      <w:pPr>
+        <w:jc w:val="both"/>
+        <w:rPr>
+          <w:rFonts w:ascii="Courier New" w:hAnsi="Courier New"/>
+          <w:sz w:val="22"/>
+          <w:szCs w:val="22"/>
+          <w:lang w:val="en-US"/>
+        </w:rPr>
+      </w:pPr>
+      <w:r>
+        <w:rPr>
+          <w:rFonts w:ascii="Courier New" w:hAnsi="Courier New"/>
+          <w:sz w:val="22"/>
+          <w:szCs w:val="22"/>
+          <w:lang w:val="en-US"/>
+        </w:rPr>
+        <w:t xml:space="preserve">    transform: </w:t>
+      </w:r>
+      <w:proofErr w:type="spellStart"/>
+      <w:proofErr w:type="gramStart"/>
+      <w:r>
+        <w:rPr>
+          <w:rFonts w:ascii="Courier New" w:hAnsi="Courier New"/>
+          <w:sz w:val="22"/>
+          <w:szCs w:val="22"/>
+          <w:lang w:val="en-US"/>
+        </w:rPr>
+        <w:t>translateY</w:t>
+      </w:r>
+      <w:proofErr w:type="spellEnd"/>
+      <w:r>
+        <w:rPr>
+          <w:rFonts w:ascii="Courier New" w:hAnsi="Courier New"/>
+          <w:sz w:val="22"/>
+          <w:szCs w:val="22"/>
+          <w:lang w:val="en-US"/>
+        </w:rPr>
+        <w:t>(</w:t>
+      </w:r>
+      <w:proofErr w:type="gramEnd"/>
+      <w:r>
+        <w:rPr>
+          <w:rFonts w:ascii="Courier New" w:hAnsi="Courier New"/>
+          <w:sz w:val="22"/>
+          <w:szCs w:val="22"/>
+          <w:lang w:val="en-US"/>
+        </w:rPr>
+        <w:t>-50%);</w:t>
       </w:r>
     </w:p>
     <w:p>
@@ -2711,7 +2877,7 @@
           <w:szCs w:val="22"/>
           <w:lang w:val="en-US"/>
         </w:rPr>
-        <w:t xml:space="preserve">    10%, 90% {</w:t>
+        <w:t xml:space="preserve">    10% {</w:t>
       </w:r>
     </w:p>
     <w:p>
@@ -2751,7 +2917,7 @@
           <w:szCs w:val="22"/>
           <w:lang w:val="en-US"/>
         </w:rPr>
-        <w:t>-1px, 0, 0);</w:t>
+        <w:t>-10%, -10%, 0);</w:t>
       </w:r>
     </w:p>
     <w:p>
@@ -2784,116 +2950,14 @@
           <w:lang w:val="en-US"/>
         </w:rPr>
       </w:pPr>
-    </w:p>
-    <w:p>
-      <w:pPr>
-        <w:jc w:val="both"/>
-        <w:rPr>
-          <w:rFonts w:ascii="Courier New" w:hAnsi="Courier New"/>
-          <w:sz w:val="22"/>
-          <w:szCs w:val="22"/>
-          <w:lang w:val="en-US"/>
-        </w:rPr>
-      </w:pPr>
-      <w:r>
-        <w:rPr>
-          <w:rFonts w:ascii="Courier New" w:hAnsi="Courier New"/>
-          <w:sz w:val="22"/>
-          <w:szCs w:val="22"/>
-          <w:lang w:val="en-US"/>
-        </w:rPr>
-        <w:t xml:space="preserve">    20%, 80% {</w:t>
-      </w:r>
-    </w:p>
-    <w:p>
-      <w:pPr>
-        <w:jc w:val="both"/>
-        <w:rPr>
-          <w:rFonts w:ascii="Courier New" w:hAnsi="Courier New"/>
-          <w:sz w:val="22"/>
-          <w:szCs w:val="22"/>
-          <w:lang w:val="en-US"/>
-        </w:rPr>
-      </w:pPr>
-      <w:r>
-        <w:rPr>
-          <w:rFonts w:ascii="Courier New" w:hAnsi="Courier New"/>
-          <w:sz w:val="22"/>
-          <w:szCs w:val="22"/>
-          <w:lang w:val="en-US"/>
-        </w:rPr>
-        <w:t xml:space="preserve">        transform: translate3</w:t>
-      </w:r>
-      <w:proofErr w:type="gramStart"/>
-      <w:r>
-        <w:rPr>
-          <w:rFonts w:ascii="Courier New" w:hAnsi="Courier New"/>
-          <w:sz w:val="22"/>
-          <w:szCs w:val="22"/>
-          <w:lang w:val="en-US"/>
-        </w:rPr>
-        <w:t>d(</w:t>
-      </w:r>
-      <w:proofErr w:type="gramEnd"/>
-      <w:r>
-        <w:rPr>
-          <w:rFonts w:ascii="Courier New" w:hAnsi="Courier New"/>
-          <w:sz w:val="22"/>
-          <w:szCs w:val="22"/>
-          <w:lang w:val="en-US"/>
-        </w:rPr>
-        <w:t>2px, 0, 0);</w:t>
-      </w:r>
-    </w:p>
-    <w:p>
-      <w:pPr>
-        <w:jc w:val="both"/>
-        <w:rPr>
-          <w:rFonts w:ascii="Courier New" w:hAnsi="Courier New"/>
-          <w:sz w:val="22"/>
-          <w:szCs w:val="22"/>
-          <w:lang w:val="en-US"/>
-        </w:rPr>
-      </w:pPr>
-      <w:r>
-        <w:rPr>
-          <w:rFonts w:ascii="Courier New" w:hAnsi="Courier New"/>
-          <w:sz w:val="22"/>
-          <w:szCs w:val="22"/>
-          <w:lang w:val="en-US"/>
-        </w:rPr>
-        <w:t xml:space="preserve">    }</w:t>
-      </w:r>
-    </w:p>
-    <w:p>
-      <w:pPr>
-        <w:jc w:val="both"/>
-        <w:rPr>
-          <w:rFonts w:ascii="Courier New" w:hAnsi="Courier New"/>
-          <w:sz w:val="22"/>
-          <w:szCs w:val="22"/>
-          <w:lang w:val="en-US"/>
-        </w:rPr>
-      </w:pPr>
-    </w:p>
-    <w:p>
-      <w:pPr>
-        <w:jc w:val="both"/>
-        <w:rPr>
-          <w:rFonts w:ascii="Courier New" w:hAnsi="Courier New"/>
-          <w:sz w:val="22"/>
-          <w:szCs w:val="22"/>
-          <w:lang w:val="en-US"/>
-        </w:rPr>
-      </w:pPr>
-      <w:r>
-        <w:rPr>
-          <w:rFonts w:ascii="Courier New" w:hAnsi="Courier New"/>
-          <w:sz w:val="22"/>
-          <w:szCs w:val="22"/>
-          <w:lang w:val="en-US"/>
-        </w:rPr>
-        <w:t xml:space="preserve">    30%, 50%, 70% {</w:t>
+      <w:r>
+        <w:rPr>
+          <w:rFonts w:ascii="Courier New" w:hAnsi="Courier New"/>
+          <w:sz w:val="22"/>
+          <w:szCs w:val="22"/>
+          <w:lang w:val="en-US"/>
+        </w:rPr>
+        <w:t xml:space="preserve">    20% {</w:t>
       </w:r>
     </w:p>
     <w:p>
@@ -2934,7 +2998,7 @@
           <w:szCs w:val="22"/>
           <w:lang w:val="en-US"/>
         </w:rPr>
-        <w:t>-4px, 0, 0);</w:t>
+        <w:t>15%, 10%, 0);</w:t>
       </w:r>
     </w:p>
     <w:p>
@@ -2967,26 +3031,26 @@
           <w:lang w:val="en-US"/>
         </w:rPr>
       </w:pPr>
-    </w:p>
-    <w:p>
-      <w:pPr>
-        <w:jc w:val="both"/>
-        <w:rPr>
-          <w:rFonts w:ascii="Courier New" w:hAnsi="Courier New"/>
-          <w:sz w:val="22"/>
-          <w:szCs w:val="22"/>
-          <w:lang w:val="en-US"/>
-        </w:rPr>
-      </w:pPr>
-      <w:r>
-        <w:rPr>
-          <w:rFonts w:ascii="Courier New" w:hAnsi="Courier New"/>
-          <w:sz w:val="22"/>
-          <w:szCs w:val="22"/>
-          <w:lang w:val="en-US"/>
-        </w:rPr>
-        <w:t xml:space="preserve">    40%, 60% {</w:t>
-      </w:r>
+      <w:r>
+        <w:rPr>
+          <w:rFonts w:ascii="Courier New" w:hAnsi="Courier New"/>
+          <w:sz w:val="22"/>
+          <w:szCs w:val="22"/>
+          <w:lang w:val="en-US"/>
+        </w:rPr>
+        <w:t xml:space="preserve">    30</w:t>
+      </w:r>
+      <w:proofErr w:type="gramStart"/>
+      <w:r>
+        <w:rPr>
+          <w:rFonts w:ascii="Courier New" w:hAnsi="Courier New"/>
+          <w:sz w:val="22"/>
+          <w:szCs w:val="22"/>
+          <w:lang w:val="en-US"/>
+        </w:rPr>
+        <w:t>%{</w:t>
+      </w:r>
+      <w:proofErr w:type="gramEnd"/>
     </w:p>
     <w:p>
       <w:pPr>
@@ -3025,7 +3089,7 @@
           <w:szCs w:val="22"/>
           <w:lang w:val="en-US"/>
         </w:rPr>
-        <w:t>4px, 0, 0);</w:t>
+        <w:t>0%, -30%, 0);</w:t>
       </w:r>
     </w:p>
     <w:p>
@@ -3065,6 +3129,530 @@
           <w:szCs w:val="22"/>
           <w:lang w:val="en-US"/>
         </w:rPr>
+        <w:t xml:space="preserve">    40</w:t>
+      </w:r>
+      <w:proofErr w:type="gramStart"/>
+      <w:r>
+        <w:rPr>
+          <w:rFonts w:ascii="Courier New" w:hAnsi="Courier New"/>
+          <w:sz w:val="22"/>
+          <w:szCs w:val="22"/>
+          <w:lang w:val="en-US"/>
+        </w:rPr>
+        <w:t>%{</w:t>
+      </w:r>
+      <w:proofErr w:type="gramEnd"/>
+    </w:p>
+    <w:p>
+      <w:pPr>
+        <w:jc w:val="both"/>
+        <w:rPr>
+          <w:rFonts w:ascii="Courier New" w:hAnsi="Courier New"/>
+          <w:sz w:val="22"/>
+          <w:szCs w:val="22"/>
+          <w:lang w:val="en-US"/>
+        </w:rPr>
+      </w:pPr>
+      <w:r>
+        <w:rPr>
+          <w:rFonts w:ascii="Courier New" w:hAnsi="Courier New"/>
+          <w:sz w:val="22"/>
+          <w:szCs w:val="22"/>
+          <w:lang w:val="en-US"/>
+        </w:rPr>
+        <w:t xml:space="preserve">        transform: translate3</w:t>
+      </w:r>
+      <w:proofErr w:type="gramStart"/>
+      <w:r>
+        <w:rPr>
+          <w:rFonts w:ascii="Courier New" w:hAnsi="Courier New"/>
+          <w:sz w:val="22"/>
+          <w:szCs w:val="22"/>
+          <w:lang w:val="en-US"/>
+        </w:rPr>
+        <w:t>d(</w:t>
+      </w:r>
+      <w:proofErr w:type="gramEnd"/>
+      <w:r>
+        <w:rPr>
+          <w:rFonts w:ascii="Courier New" w:hAnsi="Courier New"/>
+          <w:sz w:val="22"/>
+          <w:szCs w:val="22"/>
+          <w:lang w:val="en-US"/>
+        </w:rPr>
+        <w:t>-35%, -0%, 0);</w:t>
+      </w:r>
+    </w:p>
+    <w:p>
+      <w:pPr>
+        <w:jc w:val="both"/>
+        <w:rPr>
+          <w:rFonts w:ascii="Courier New" w:hAnsi="Courier New"/>
+          <w:sz w:val="22"/>
+          <w:szCs w:val="22"/>
+          <w:lang w:val="en-US"/>
+        </w:rPr>
+      </w:pPr>
+      <w:r>
+        <w:rPr>
+          <w:rFonts w:ascii="Courier New" w:hAnsi="Courier New"/>
+          <w:sz w:val="22"/>
+          <w:szCs w:val="22"/>
+          <w:lang w:val="en-US"/>
+        </w:rPr>
+        <w:t xml:space="preserve">    }</w:t>
+      </w:r>
+    </w:p>
+    <w:p>
+      <w:pPr>
+        <w:jc w:val="both"/>
+        <w:rPr>
+          <w:rFonts w:ascii="Courier New" w:hAnsi="Courier New"/>
+          <w:sz w:val="22"/>
+          <w:szCs w:val="22"/>
+          <w:lang w:val="en-US"/>
+        </w:rPr>
+      </w:pPr>
+      <w:r>
+        <w:rPr>
+          <w:rFonts w:ascii="Courier New" w:hAnsi="Courier New"/>
+          <w:sz w:val="22"/>
+          <w:szCs w:val="22"/>
+          <w:lang w:val="en-US"/>
+        </w:rPr>
+        <w:t xml:space="preserve">    50</w:t>
+      </w:r>
+      <w:proofErr w:type="gramStart"/>
+      <w:r>
+        <w:rPr>
+          <w:rFonts w:ascii="Courier New" w:hAnsi="Courier New"/>
+          <w:sz w:val="22"/>
+          <w:szCs w:val="22"/>
+          <w:lang w:val="en-US"/>
+        </w:rPr>
+        <w:t>%{</w:t>
+      </w:r>
+      <w:proofErr w:type="gramEnd"/>
+    </w:p>
+    <w:p>
+      <w:pPr>
+        <w:jc w:val="both"/>
+        <w:rPr>
+          <w:rFonts w:ascii="Courier New" w:hAnsi="Courier New"/>
+          <w:sz w:val="22"/>
+          <w:szCs w:val="22"/>
+          <w:lang w:val="en-US"/>
+        </w:rPr>
+      </w:pPr>
+      <w:r>
+        <w:rPr>
+          <w:rFonts w:ascii="Courier New" w:hAnsi="Courier New"/>
+          <w:sz w:val="22"/>
+          <w:szCs w:val="22"/>
+          <w:lang w:val="en-US"/>
+        </w:rPr>
+        <w:t xml:space="preserve">        transform: translate3</w:t>
+      </w:r>
+      <w:proofErr w:type="gramStart"/>
+      <w:r>
+        <w:rPr>
+          <w:rFonts w:ascii="Courier New" w:hAnsi="Courier New"/>
+          <w:sz w:val="22"/>
+          <w:szCs w:val="22"/>
+          <w:lang w:val="en-US"/>
+        </w:rPr>
+        <w:t>d(</w:t>
+      </w:r>
+      <w:proofErr w:type="gramEnd"/>
+      <w:r>
+        <w:rPr>
+          <w:rFonts w:ascii="Courier New" w:hAnsi="Courier New"/>
+          <w:sz w:val="22"/>
+          <w:szCs w:val="22"/>
+          <w:lang w:val="en-US"/>
+        </w:rPr>
+        <w:t>-0%, -35%, 0);</w:t>
+      </w:r>
+    </w:p>
+    <w:p>
+      <w:pPr>
+        <w:jc w:val="both"/>
+        <w:rPr>
+          <w:rFonts w:ascii="Courier New" w:hAnsi="Courier New"/>
+          <w:sz w:val="22"/>
+          <w:szCs w:val="22"/>
+          <w:lang w:val="en-US"/>
+        </w:rPr>
+      </w:pPr>
+      <w:r>
+        <w:rPr>
+          <w:rFonts w:ascii="Courier New" w:hAnsi="Courier New"/>
+          <w:sz w:val="22"/>
+          <w:szCs w:val="22"/>
+          <w:lang w:val="en-US"/>
+        </w:rPr>
+        <w:t xml:space="preserve">    }</w:t>
+      </w:r>
+    </w:p>
+    <w:p>
+      <w:pPr>
+        <w:jc w:val="both"/>
+        <w:rPr>
+          <w:rFonts w:ascii="Courier New" w:hAnsi="Courier New"/>
+          <w:sz w:val="22"/>
+          <w:szCs w:val="22"/>
+          <w:lang w:val="en-US"/>
+        </w:rPr>
+      </w:pPr>
+      <w:r>
+        <w:rPr>
+          <w:rFonts w:ascii="Courier New" w:hAnsi="Courier New"/>
+          <w:sz w:val="22"/>
+          <w:szCs w:val="22"/>
+          <w:lang w:val="en-US"/>
+        </w:rPr>
+        <w:t xml:space="preserve">    60</w:t>
+      </w:r>
+      <w:proofErr w:type="gramStart"/>
+      <w:r>
+        <w:rPr>
+          <w:rFonts w:ascii="Courier New" w:hAnsi="Courier New"/>
+          <w:sz w:val="22"/>
+          <w:szCs w:val="22"/>
+          <w:lang w:val="en-US"/>
+        </w:rPr>
+        <w:t>%{</w:t>
+      </w:r>
+      <w:proofErr w:type="gramEnd"/>
+    </w:p>
+    <w:p>
+      <w:pPr>
+        <w:jc w:val="both"/>
+        <w:rPr>
+          <w:rFonts w:ascii="Courier New" w:hAnsi="Courier New"/>
+          <w:sz w:val="22"/>
+          <w:szCs w:val="22"/>
+          <w:lang w:val="en-US"/>
+        </w:rPr>
+      </w:pPr>
+      <w:r>
+        <w:rPr>
+          <w:rFonts w:ascii="Courier New" w:hAnsi="Courier New"/>
+          <w:sz w:val="22"/>
+          <w:szCs w:val="22"/>
+          <w:lang w:val="en-US"/>
+        </w:rPr>
+        <w:t xml:space="preserve">        transform: translate3</w:t>
+      </w:r>
+      <w:proofErr w:type="gramStart"/>
+      <w:r>
+        <w:rPr>
+          <w:rFonts w:ascii="Courier New" w:hAnsi="Courier New"/>
+          <w:sz w:val="22"/>
+          <w:szCs w:val="22"/>
+          <w:lang w:val="en-US"/>
+        </w:rPr>
+        <w:t>d(</w:t>
+      </w:r>
+      <w:proofErr w:type="gramEnd"/>
+      <w:r>
+        <w:rPr>
+          <w:rFonts w:ascii="Courier New" w:hAnsi="Courier New"/>
+          <w:sz w:val="22"/>
+          <w:szCs w:val="22"/>
+          <w:lang w:val="en-US"/>
+        </w:rPr>
+        <w:t>35%, 0%, 0);</w:t>
+      </w:r>
+    </w:p>
+    <w:p>
+      <w:pPr>
+        <w:jc w:val="both"/>
+        <w:rPr>
+          <w:rFonts w:ascii="Courier New" w:hAnsi="Courier New"/>
+          <w:sz w:val="22"/>
+          <w:szCs w:val="22"/>
+          <w:lang w:val="en-US"/>
+        </w:rPr>
+      </w:pPr>
+      <w:r>
+        <w:rPr>
+          <w:rFonts w:ascii="Courier New" w:hAnsi="Courier New"/>
+          <w:sz w:val="22"/>
+          <w:szCs w:val="22"/>
+          <w:lang w:val="en-US"/>
+        </w:rPr>
+        <w:t xml:space="preserve">    }</w:t>
+      </w:r>
+    </w:p>
+    <w:p>
+      <w:pPr>
+        <w:jc w:val="both"/>
+        <w:rPr>
+          <w:rFonts w:ascii="Courier New" w:hAnsi="Courier New"/>
+          <w:sz w:val="22"/>
+          <w:szCs w:val="22"/>
+          <w:lang w:val="en-US"/>
+        </w:rPr>
+      </w:pPr>
+      <w:r>
+        <w:rPr>
+          <w:rFonts w:ascii="Courier New" w:hAnsi="Courier New"/>
+          <w:sz w:val="22"/>
+          <w:szCs w:val="22"/>
+          <w:lang w:val="en-US"/>
+        </w:rPr>
+        <w:t xml:space="preserve">    70% {</w:t>
+      </w:r>
+    </w:p>
+    <w:p>
+      <w:pPr>
+        <w:jc w:val="both"/>
+        <w:rPr>
+          <w:rFonts w:ascii="Courier New" w:hAnsi="Courier New"/>
+          <w:sz w:val="22"/>
+          <w:szCs w:val="22"/>
+          <w:lang w:val="en-US"/>
+        </w:rPr>
+      </w:pPr>
+      <w:r>
+        <w:rPr>
+          <w:rFonts w:ascii="Courier New" w:hAnsi="Courier New"/>
+          <w:sz w:val="22"/>
+          <w:szCs w:val="22"/>
+          <w:lang w:val="en-US"/>
+        </w:rPr>
+        <w:t xml:space="preserve">        transform: translate3</w:t>
+      </w:r>
+      <w:proofErr w:type="gramStart"/>
+      <w:r>
+        <w:rPr>
+          <w:rFonts w:ascii="Courier New" w:hAnsi="Courier New"/>
+          <w:sz w:val="22"/>
+          <w:szCs w:val="22"/>
+          <w:lang w:val="en-US"/>
+        </w:rPr>
+        <w:t>d(</w:t>
+      </w:r>
+      <w:proofErr w:type="gramEnd"/>
+      <w:r>
+        <w:rPr>
+          <w:rFonts w:ascii="Courier New" w:hAnsi="Courier New"/>
+          <w:sz w:val="22"/>
+          <w:szCs w:val="22"/>
+          <w:lang w:val="en-US"/>
+        </w:rPr>
+        <w:t>-35%, -35%, 0);</w:t>
+      </w:r>
+    </w:p>
+    <w:p>
+      <w:pPr>
+        <w:jc w:val="both"/>
+        <w:rPr>
+          <w:rFonts w:ascii="Courier New" w:hAnsi="Courier New"/>
+          <w:sz w:val="22"/>
+          <w:szCs w:val="22"/>
+          <w:lang w:val="en-US"/>
+        </w:rPr>
+      </w:pPr>
+      <w:r>
+        <w:rPr>
+          <w:rFonts w:ascii="Courier New" w:hAnsi="Courier New"/>
+          <w:sz w:val="22"/>
+          <w:szCs w:val="22"/>
+          <w:lang w:val="en-US"/>
+        </w:rPr>
+        <w:t xml:space="preserve">    }</w:t>
+      </w:r>
+    </w:p>
+    <w:p>
+      <w:pPr>
+        <w:jc w:val="both"/>
+        <w:rPr>
+          <w:rFonts w:ascii="Courier New" w:hAnsi="Courier New"/>
+          <w:sz w:val="22"/>
+          <w:szCs w:val="22"/>
+          <w:lang w:val="en-US"/>
+        </w:rPr>
+      </w:pPr>
+      <w:r>
+        <w:rPr>
+          <w:rFonts w:ascii="Courier New" w:hAnsi="Courier New"/>
+          <w:sz w:val="22"/>
+          <w:szCs w:val="22"/>
+          <w:lang w:val="en-US"/>
+        </w:rPr>
+        <w:t xml:space="preserve">    80</w:t>
+      </w:r>
+      <w:proofErr w:type="gramStart"/>
+      <w:r>
+        <w:rPr>
+          <w:rFonts w:ascii="Courier New" w:hAnsi="Courier New"/>
+          <w:sz w:val="22"/>
+          <w:szCs w:val="22"/>
+          <w:lang w:val="en-US"/>
+        </w:rPr>
+        <w:t>%{</w:t>
+      </w:r>
+      <w:proofErr w:type="gramEnd"/>
+    </w:p>
+    <w:p>
+      <w:pPr>
+        <w:jc w:val="both"/>
+        <w:rPr>
+          <w:rFonts w:ascii="Courier New" w:hAnsi="Courier New"/>
+          <w:sz w:val="22"/>
+          <w:szCs w:val="22"/>
+          <w:lang w:val="en-US"/>
+        </w:rPr>
+      </w:pPr>
+      <w:r>
+        <w:rPr>
+          <w:rFonts w:ascii="Courier New" w:hAnsi="Courier New"/>
+          <w:sz w:val="22"/>
+          <w:szCs w:val="22"/>
+          <w:lang w:val="en-US"/>
+        </w:rPr>
+        <w:t xml:space="preserve">        transform: translate3</w:t>
+      </w:r>
+      <w:proofErr w:type="gramStart"/>
+      <w:r>
+        <w:rPr>
+          <w:rFonts w:ascii="Courier New" w:hAnsi="Courier New"/>
+          <w:sz w:val="22"/>
+          <w:szCs w:val="22"/>
+          <w:lang w:val="en-US"/>
+        </w:rPr>
+        <w:t>d(</w:t>
+      </w:r>
+      <w:proofErr w:type="gramEnd"/>
+      <w:r>
+        <w:rPr>
+          <w:rFonts w:ascii="Courier New" w:hAnsi="Courier New"/>
+          <w:sz w:val="22"/>
+          <w:szCs w:val="22"/>
+          <w:lang w:val="en-US"/>
+        </w:rPr>
+        <w:t>35%, 0%, 0);</w:t>
+      </w:r>
+    </w:p>
+    <w:p>
+      <w:pPr>
+        <w:jc w:val="both"/>
+        <w:rPr>
+          <w:rFonts w:ascii="Courier New" w:hAnsi="Courier New"/>
+          <w:sz w:val="22"/>
+          <w:szCs w:val="22"/>
+          <w:lang w:val="en-US"/>
+        </w:rPr>
+      </w:pPr>
+      <w:r>
+        <w:rPr>
+          <w:rFonts w:ascii="Courier New" w:hAnsi="Courier New"/>
+          <w:sz w:val="22"/>
+          <w:szCs w:val="22"/>
+          <w:lang w:val="en-US"/>
+        </w:rPr>
+        <w:t xml:space="preserve">    }</w:t>
+      </w:r>
+    </w:p>
+    <w:p>
+      <w:pPr>
+        <w:jc w:val="both"/>
+        <w:rPr>
+          <w:rFonts w:ascii="Courier New" w:hAnsi="Courier New"/>
+          <w:sz w:val="22"/>
+          <w:szCs w:val="22"/>
+          <w:lang w:val="en-US"/>
+        </w:rPr>
+      </w:pPr>
+      <w:r>
+        <w:rPr>
+          <w:rFonts w:ascii="Courier New" w:hAnsi="Courier New"/>
+          <w:sz w:val="22"/>
+          <w:szCs w:val="22"/>
+          <w:lang w:val="en-US"/>
+        </w:rPr>
+        <w:t xml:space="preserve">    90% {</w:t>
+      </w:r>
+    </w:p>
+    <w:p>
+      <w:pPr>
+        <w:jc w:val="both"/>
+        <w:rPr>
+          <w:rFonts w:ascii="Courier New" w:hAnsi="Courier New"/>
+          <w:sz w:val="22"/>
+          <w:szCs w:val="22"/>
+          <w:lang w:val="en-US"/>
+        </w:rPr>
+      </w:pPr>
+      <w:r>
+        <w:rPr>
+          <w:rFonts w:ascii="Courier New" w:hAnsi="Courier New"/>
+          <w:sz w:val="22"/>
+          <w:szCs w:val="22"/>
+          <w:lang w:val="en-US"/>
+        </w:rPr>
+        <w:t xml:space="preserve">        transform: translate3</w:t>
+      </w:r>
+      <w:proofErr w:type="gramStart"/>
+      <w:r>
+        <w:rPr>
+          <w:rFonts w:ascii="Courier New" w:hAnsi="Courier New"/>
+          <w:sz w:val="22"/>
+          <w:szCs w:val="22"/>
+          <w:lang w:val="en-US"/>
+        </w:rPr>
+        <w:t>d(</w:t>
+      </w:r>
+      <w:proofErr w:type="gramEnd"/>
+      <w:r>
+        <w:rPr>
+          <w:rFonts w:ascii="Courier New" w:hAnsi="Courier New"/>
+          <w:sz w:val="22"/>
+          <w:szCs w:val="22"/>
+          <w:lang w:val="en-US"/>
+        </w:rPr>
+        <w:t>35%, -35%, 0);</w:t>
+      </w:r>
+    </w:p>
+    <w:p>
+      <w:pPr>
+        <w:jc w:val="both"/>
+        <w:rPr>
+          <w:rFonts w:ascii="Courier New" w:hAnsi="Courier New"/>
+          <w:sz w:val="22"/>
+          <w:szCs w:val="22"/>
+          <w:lang w:val="en-US"/>
+        </w:rPr>
+      </w:pPr>
+      <w:r>
+        <w:rPr>
+          <w:rFonts w:ascii="Courier New" w:hAnsi="Courier New"/>
+          <w:sz w:val="22"/>
+          <w:szCs w:val="22"/>
+          <w:lang w:val="en-US"/>
+        </w:rPr>
+        <w:t xml:space="preserve">    }</w:t>
+      </w:r>
+    </w:p>
+    <w:p>
+      <w:pPr>
+        <w:jc w:val="both"/>
+        <w:rPr>
+          <w:rFonts w:ascii="Courier New" w:hAnsi="Courier New"/>
+          <w:sz w:val="22"/>
+          <w:szCs w:val="22"/>
+          <w:lang w:val="en-US"/>
+        </w:rPr>
+      </w:pPr>
+      <w:r>
+        <w:rPr>
+          <w:rFonts w:ascii="Courier New" w:hAnsi="Courier New"/>
+          <w:sz w:val="22"/>
+          <w:szCs w:val="22"/>
+          <w:lang w:val="en-US"/>
+        </w:rPr>
         <w:t>}</w:t>
       </w:r>
     </w:p>
@@ -3116,16 +3704,34 @@
           <w:lang w:val="en-US"/>
         </w:rPr>
       </w:pPr>
-      <w:bookmarkStart w:id="0" w:name="_GoBack"/>
-      <w:bookmarkEnd w:id="0"/>
-      <w:r>
-        <w:rPr>
-          <w:rFonts w:ascii="Courier New" w:hAnsi="Courier New"/>
-          <w:sz w:val="22"/>
-          <w:szCs w:val="22"/>
-          <w:lang w:val="en-US"/>
-        </w:rPr>
-        <w:t>function Generate(){</w:t>
+      <w:r>
+        <w:rPr>
+          <w:rFonts w:ascii="Courier New" w:hAnsi="Courier New"/>
+          <w:sz w:val="22"/>
+          <w:szCs w:val="22"/>
+          <w:lang w:val="en-US"/>
+        </w:rPr>
+        <w:t xml:space="preserve">function </w:t>
+      </w:r>
+      <w:proofErr w:type="gramStart"/>
+      <w:r>
+        <w:rPr>
+          <w:rFonts w:ascii="Courier New" w:hAnsi="Courier New"/>
+          <w:sz w:val="22"/>
+          <w:szCs w:val="22"/>
+          <w:lang w:val="en-US"/>
+        </w:rPr>
+        <w:t>Generate(</w:t>
+      </w:r>
+      <w:proofErr w:type="gramEnd"/>
+      <w:r>
+        <w:rPr>
+          <w:rFonts w:ascii="Courier New" w:hAnsi="Courier New"/>
+          <w:sz w:val="22"/>
+          <w:szCs w:val="22"/>
+          <w:lang w:val="en-US"/>
+        </w:rPr>
+        <w:t>){</w:t>
       </w:r>
     </w:p>
     <w:p>
@@ -4221,10 +4827,11 @@
         <w:jc w:val="center"/>
       </w:pPr>
       <w:r>
+        <w:lastRenderedPageBreak/>
         <w:drawing>
-          <wp:inline distT="0" distB="0" distL="0" distR="0" wp14:anchorId="7DE2DD65" wp14:editId="05D1762A">
-            <wp:extent cx="2800893" cy="2377440"/>
-            <wp:effectExtent l="0" t="0" r="0" b="3810"/>
+          <wp:inline distT="0" distB="0" distL="0" distR="0" wp14:anchorId="6A471AA9" wp14:editId="02D048D4">
+            <wp:extent cx="6296025" cy="5194935"/>
+            <wp:effectExtent l="0" t="0" r="9525" b="5715"/>
             <wp:docPr id="1" name="Рисунок 1"/>
             <wp:cNvGraphicFramePr>
               <a:graphicFrameLocks xmlns:a="http://schemas.openxmlformats.org/drawingml/2006/main" noChangeAspect="1"/>
@@ -4236,27 +4843,20 @@
                     <pic:cNvPr id="1" name=""/>
                     <pic:cNvPicPr/>
                   </pic:nvPicPr>
-                  <pic:blipFill rotWithShape="1">
+                  <pic:blipFill>
                     <a:blip r:embed="rId8"/>
-                    <a:srcRect t="2879"/>
-                    <a:stretch/>
+                    <a:stretch>
+                      <a:fillRect/>
+                    </a:stretch>
                   </pic:blipFill>
-                  <pic:spPr bwMode="auto">
+                  <pic:spPr>
                     <a:xfrm>
                       <a:off x="0" y="0"/>
-                      <a:ext cx="2809989" cy="2385161"/>
+                      <a:ext cx="6296025" cy="5194935"/>
                     </a:xfrm>
                     <a:prstGeom prst="rect">
                       <a:avLst/>
                     </a:prstGeom>
-                    <a:ln>
-                      <a:noFill/>
-                    </a:ln>
-                    <a:extLst>
-                      <a:ext uri="{53640926-AAD7-44D8-BBD7-CCE9431645EC}">
-                        <a14:shadowObscured xmlns:a14="http://schemas.microsoft.com/office/drawing/2010/main"/>
-                      </a:ext>
-                    </a:extLst>
                   </pic:spPr>
                 </pic:pic>
               </a:graphicData>
@@ -4264,6 +4864,8 @@
           </wp:inline>
         </w:drawing>
       </w:r>
+      <w:bookmarkStart w:id="0" w:name="_GoBack"/>
+      <w:bookmarkEnd w:id="0"/>
     </w:p>
     <w:p>
       <w:pPr>
@@ -6182,7 +6784,7 @@
 </file>
 
 <file path=customXml/itemProps1.xml><?xml version="1.0" encoding="utf-8"?>
-<ds:datastoreItem xmlns:ds="http://schemas.openxmlformats.org/officeDocument/2006/customXml" ds:itemID="{A1F245EE-1F78-4E3F-95D2-BFB218F8444A}">
+<ds:datastoreItem xmlns:ds="http://schemas.openxmlformats.org/officeDocument/2006/customXml" ds:itemID="{CE3B6F76-9DF8-4BD5-A180-72A3B6D103D8}">
   <ds:schemaRefs>
     <ds:schemaRef ds:uri="http://schemas.openxmlformats.org/officeDocument/2006/bibliography"/>
   </ds:schemaRefs>

</xml_diff>